<commit_message>
made a pdf of hw 4 solutions
</commit_message>
<xml_diff>
--- a/hw5/hw5sp16_introRobots.docx
+++ b/hw5/hw5sp16_introRobots.docx
@@ -277,7 +277,21 @@
         <w:rPr>
           <w:rFonts w:asciiTheme="minorHAnsi" w:hAnsiTheme="minorHAnsi"/>
         </w:rPr>
-        <w:t>(opt) Name 2:</w:t>
+        <w:t>(</w:t>
+      </w:r>
+      <w:proofErr w:type="gramStart"/>
+      <w:r>
+        <w:rPr>
+          <w:rFonts w:asciiTheme="minorHAnsi" w:hAnsiTheme="minorHAnsi"/>
+        </w:rPr>
+        <w:t>opt</w:t>
+      </w:r>
+      <w:proofErr w:type="gramEnd"/>
+      <w:r>
+        <w:rPr>
+          <w:rFonts w:asciiTheme="minorHAnsi" w:hAnsiTheme="minorHAnsi"/>
+        </w:rPr>
+        <w:t>) Name 2:</w:t>
       </w:r>
       <w:r>
         <w:rPr>
@@ -322,13 +336,49 @@
         <w:rPr>
           <w:rFonts w:asciiTheme="minorHAnsi" w:hAnsiTheme="minorHAnsi"/>
         </w:rPr>
-        <w:t>e AutoThreshold.m, fill in the six</w:t>
-      </w:r>
+        <w:t xml:space="preserve">e </w:t>
+      </w:r>
+      <w:proofErr w:type="spellStart"/>
+      <w:proofErr w:type="gramStart"/>
       <w:r>
         <w:rPr>
           <w:rFonts w:asciiTheme="minorHAnsi" w:hAnsiTheme="minorHAnsi"/>
         </w:rPr>
-        <w:t xml:space="preserve"> TODOs to implement image thresholding.  Copy the text for these TODOs below.</w:t>
+        <w:t>AutoThreshold.m</w:t>
+      </w:r>
+      <w:proofErr w:type="spellEnd"/>
+      <w:r>
+        <w:rPr>
+          <w:rFonts w:asciiTheme="minorHAnsi" w:hAnsiTheme="minorHAnsi"/>
+        </w:rPr>
+        <w:t>,</w:t>
+      </w:r>
+      <w:proofErr w:type="gramEnd"/>
+      <w:r>
+        <w:rPr>
+          <w:rFonts w:asciiTheme="minorHAnsi" w:hAnsiTheme="minorHAnsi"/>
+        </w:rPr>
+        <w:t xml:space="preserve"> fill in the six</w:t>
+      </w:r>
+      <w:r>
+        <w:rPr>
+          <w:rFonts w:asciiTheme="minorHAnsi" w:hAnsiTheme="minorHAnsi"/>
+        </w:rPr>
+        <w:t xml:space="preserve"> TODOs to implement image </w:t>
+      </w:r>
+      <w:proofErr w:type="spellStart"/>
+      <w:r>
+        <w:rPr>
+          <w:rFonts w:asciiTheme="minorHAnsi" w:hAnsiTheme="minorHAnsi"/>
+        </w:rPr>
+        <w:t>thresholding</w:t>
+      </w:r>
+      <w:proofErr w:type="spellEnd"/>
+      <w:r>
+        <w:rPr>
+          <w:rFonts w:asciiTheme="minorHAnsi" w:hAnsiTheme="minorHAnsi"/>
+        </w:rPr>
+        <w:t>.  Copy the text for these TODOs below.</w:t>
       </w:r>
     </w:p>
     <w:p>
@@ -576,17 +626,75 @@
     </w:p>
     <w:p>
       <w:r>
-        <w:t>Using the same image, label the connected components using the two-pass algorithm from section 11.4.  Call your file  ConnectedComponents.m with function call</w:t>
+        <w:t xml:space="preserve">Using the same image, label the connected components using the two-pass algorithm from section 11.4.  Call your </w:t>
+      </w:r>
+      <w:proofErr w:type="gramStart"/>
+      <w:r>
+        <w:t xml:space="preserve">file  </w:t>
+      </w:r>
+      <w:proofErr w:type="spellStart"/>
+      <w:r>
+        <w:t>ConnectedComponents.m</w:t>
+      </w:r>
+      <w:proofErr w:type="spellEnd"/>
+      <w:proofErr w:type="gramEnd"/>
+      <w:r>
+        <w:t xml:space="preserve"> with function call</w:t>
       </w:r>
     </w:p>
     <w:p>
       <w:r>
-        <w:t xml:space="preserve">cc = ConnectedComponents( binary_img ), where binary_img is a binary image and cc is a matrix the size of binary_img with 0 assigned to background pixels and integers to different connected components.  </w:t>
+        <w:t xml:space="preserve">cc = </w:t>
+      </w:r>
+      <w:proofErr w:type="spellStart"/>
+      <w:r>
+        <w:t>ConnectedComponents</w:t>
+      </w:r>
+      <w:proofErr w:type="spellEnd"/>
+      <w:proofErr w:type="gramStart"/>
+      <w:r>
+        <w:t xml:space="preserve">( </w:t>
+      </w:r>
+      <w:proofErr w:type="spellStart"/>
+      <w:r>
+        <w:t>binary</w:t>
+      </w:r>
+      <w:proofErr w:type="gramEnd"/>
+      <w:r>
+        <w:t>_img</w:t>
+      </w:r>
+      <w:proofErr w:type="spellEnd"/>
+      <w:r>
+        <w:t xml:space="preserve"> ), where </w:t>
+      </w:r>
+      <w:proofErr w:type="spellStart"/>
+      <w:r>
+        <w:t>binary_img</w:t>
+      </w:r>
+      <w:proofErr w:type="spellEnd"/>
+      <w:r>
+        <w:t xml:space="preserve"> is a binary image and cc is a matrix the size of </w:t>
+      </w:r>
+      <w:proofErr w:type="spellStart"/>
+      <w:r>
+        <w:t>binary_img</w:t>
+      </w:r>
+      <w:proofErr w:type="spellEnd"/>
+      <w:r>
+        <w:t xml:space="preserve"> with 0 assigned to background pixels and integers to different connected components.  </w:t>
       </w:r>
     </w:p>
     <w:p>
       <w:r>
-        <w:t>Show a screenshot of the connected components applied to the thresholded Duplo.png</w:t>
+        <w:t xml:space="preserve">Show a screenshot of the connected components applied to the </w:t>
+      </w:r>
+      <w:proofErr w:type="spellStart"/>
+      <w:r>
+        <w:t>thresholded</w:t>
+      </w:r>
+      <w:proofErr w:type="spellEnd"/>
+      <w:r>
+        <w:t xml:space="preserve"> Duplo.png</w:t>
       </w:r>
     </w:p>
     <w:p/>
@@ -604,12 +712,36 @@
     <w:p/>
     <w:p>
       <w:r>
-        <w:t>Compute and label the centroids and orientation of each connected component. Call your code CentroidAndOrientation.m, with function call</w:t>
+        <w:t xml:space="preserve">Compute and label the centroids and orientation of each connected component. Call your code </w:t>
+      </w:r>
+      <w:proofErr w:type="spellStart"/>
+      <w:r>
+        <w:t>CentroidAndOrientation.m</w:t>
+      </w:r>
+      <w:proofErr w:type="spellEnd"/>
+      <w:r>
+        <w:t>, with function call</w:t>
       </w:r>
     </w:p>
     <w:p>
       <w:r>
-        <w:t>[centroids, orientations] = CentroidAndOrientation(cc), where cc is the output from part II.</w:t>
+        <w:t>[</w:t>
+      </w:r>
+      <w:proofErr w:type="gramStart"/>
+      <w:r>
+        <w:t>centroids</w:t>
+      </w:r>
+      <w:proofErr w:type="gramEnd"/>
+      <w:r>
+        <w:t xml:space="preserve">, orientations] = </w:t>
+      </w:r>
+      <w:proofErr w:type="spellStart"/>
+      <w:r>
+        <w:t>CentroidAndOrientation</w:t>
+      </w:r>
+      <w:proofErr w:type="spellEnd"/>
+      <w:r>
+        <w:t>(cc), where cc is the output from part II.</w:t>
       </w:r>
     </w:p>
     <w:p>
@@ -5369,7 +5501,7 @@
 </file>
 
 <file path=customXml/itemProps1.xml><?xml version="1.0" encoding="utf-8"?>
-<ds:datastoreItem xmlns:ds="http://schemas.openxmlformats.org/officeDocument/2006/customXml" ds:itemID="{11A5D319-0716-F740-B24A-531547F3ACE2}">
+<ds:datastoreItem xmlns:ds="http://schemas.openxmlformats.org/officeDocument/2006/customXml" ds:itemID="{A1C6DB2B-58A3-174C-B689-84503B2A4222}">
   <ds:schemaRefs>
     <ds:schemaRef ds:uri="http://schemas.openxmlformats.org/officeDocument/2006/bibliography"/>
   </ds:schemaRefs>

</xml_diff>